<commit_message>
Changes in patenting and fresh calc
</commit_message>
<xml_diff>
--- a/web/web/patenting_templates/attachment/attachment.docx
+++ b/web/web/patenting_templates/attachment/attachment.docx
@@ -350,7 +350,6 @@
                 <w:lang w:val="en-US"/>
               </w:rPr>
             </w:pPr>
-            <w:bookmarkStart w:id="0" w:name="_GoBack"/>
             <w:r>
               <w:rPr>
                 <w:rFonts w:ascii="Arial" w:hAnsi="Arial" w:cs="Arial"/>
@@ -423,7 +422,6 @@
               </w:rPr>
               <w:t>}</w:t>
             </w:r>
-            <w:bookmarkEnd w:id="0"/>
           </w:p>
         </w:tc>
       </w:tr>
@@ -587,6 +585,88 @@
               <w:rPr>
                 <w:sz w:val="56"/>
                 <w:szCs w:val="56"/>
+                <w:lang w:val="uk-UA"/>
+              </w:rPr>
+            </w:pPr>
+            <w:bookmarkStart w:id="0" w:name="_GoBack"/>
+            <w:bookmarkEnd w:id="0"/>
+          </w:p>
+        </w:tc>
+      </w:tr>
+      <w:tr>
+        <w:tblPrEx>
+          <w:tblBorders>
+            <w:top w:val="single" w:sz="4" w:space="0" w:color="auto"/>
+            <w:left w:val="single" w:sz="4" w:space="0" w:color="auto"/>
+            <w:bottom w:val="single" w:sz="4" w:space="0" w:color="auto"/>
+            <w:right w:val="single" w:sz="4" w:space="0" w:color="auto"/>
+            <w:insideH w:val="single" w:sz="4" w:space="0" w:color="auto"/>
+            <w:insideV w:val="single" w:sz="4" w:space="0" w:color="auto"/>
+          </w:tblBorders>
+          <w:tblLook w:val="04A0" w:firstRow="1" w:lastRow="0" w:firstColumn="1" w:lastColumn="0" w:noHBand="0" w:noVBand="1"/>
+        </w:tblPrEx>
+        <w:tc>
+          <w:tcPr>
+            <w:tcW w:w="1418" w:type="dxa"/>
+          </w:tcPr>
+          <w:p>
+            <w:pPr>
+              <w:snapToGrid w:val="0"/>
+              <w:jc w:val="center"/>
+              <w:rPr>
+                <w:rFonts w:ascii="Tahoma" w:hAnsi="Tahoma" w:cs="Tahoma"/>
+                <w:b/>
+                <w:sz w:val="18"/>
+                <w:szCs w:val="18"/>
+                <w:highlight w:val="yellow"/>
+                <w:lang w:val="en-US"/>
+              </w:rPr>
+            </w:pPr>
+            <w:r>
+              <w:rPr>
+                <w:rFonts w:ascii="Tahoma" w:hAnsi="Tahoma" w:cs="Tahoma"/>
+                <w:b/>
+                <w:sz w:val="18"/>
+                <w:szCs w:val="18"/>
+                <w:lang w:val="en-US"/>
+              </w:rPr>
+              <w:t>${</w:t>
+            </w:r>
+            <w:proofErr w:type="spellStart"/>
+            <w:r>
+              <w:rPr>
+                <w:rFonts w:ascii="Tahoma" w:hAnsi="Tahoma" w:cs="Tahoma"/>
+                <w:b/>
+                <w:sz w:val="18"/>
+                <w:szCs w:val="18"/>
+                <w:lang w:val="en-US"/>
+              </w:rPr>
+              <w:t>trademark_classes</w:t>
+            </w:r>
+            <w:proofErr w:type="spellEnd"/>
+            <w:r>
+              <w:rPr>
+                <w:rFonts w:ascii="Tahoma" w:hAnsi="Tahoma" w:cs="Tahoma"/>
+                <w:b/>
+                <w:sz w:val="18"/>
+                <w:szCs w:val="18"/>
+                <w:lang w:val="en-US"/>
+              </w:rPr>
+              <w:t>}</w:t>
+            </w:r>
+          </w:p>
+        </w:tc>
+        <w:tc>
+          <w:tcPr>
+            <w:tcW w:w="8931" w:type="dxa"/>
+          </w:tcPr>
+          <w:p>
+            <w:pPr>
+              <w:jc w:val="both"/>
+              <w:rPr>
+                <w:rFonts w:ascii="Tahoma" w:hAnsi="Tahoma" w:cs="Tahoma"/>
+                <w:sz w:val="18"/>
+                <w:szCs w:val="18"/>
                 <w:lang w:val="uk-UA"/>
               </w:rPr>
             </w:pPr>
@@ -621,17 +701,6 @@
                 <w:lang w:val="uk-UA"/>
               </w:rPr>
             </w:pPr>
-            <w:r>
-              <w:rPr>
-                <w:rFonts w:ascii="Tahoma" w:hAnsi="Tahoma" w:cs="Tahoma"/>
-                <w:b/>
-                <w:sz w:val="18"/>
-                <w:szCs w:val="18"/>
-                <w:highlight w:val="yellow"/>
-                <w:lang w:val="uk-UA"/>
-              </w:rPr>
-              <w:t xml:space="preserve">        3</w:t>
-            </w:r>
           </w:p>
         </w:tc>
         <w:tc>
@@ -688,46 +757,9 @@
                 <w:highlight w:val="yellow"/>
                 <w:lang w:val="uk-UA"/>
               </w:rPr>
-              <w:t xml:space="preserve">        5</w:t>
-            </w:r>
-          </w:p>
-        </w:tc>
-        <w:tc>
-          <w:tcPr>
-            <w:tcW w:w="8931" w:type="dxa"/>
-          </w:tcPr>
-          <w:p>
-            <w:pPr>
-              <w:jc w:val="both"/>
-              <w:rPr>
-                <w:rFonts w:ascii="Tahoma" w:hAnsi="Tahoma" w:cs="Tahoma"/>
-                <w:sz w:val="18"/>
-                <w:szCs w:val="18"/>
-                <w:lang w:val="uk-UA"/>
-              </w:rPr>
-            </w:pPr>
-          </w:p>
-        </w:tc>
-      </w:tr>
-      <w:tr>
-        <w:tblPrEx>
-          <w:tblBorders>
-            <w:top w:val="single" w:sz="4" w:space="0" w:color="auto"/>
-            <w:left w:val="single" w:sz="4" w:space="0" w:color="auto"/>
-            <w:bottom w:val="single" w:sz="4" w:space="0" w:color="auto"/>
-            <w:right w:val="single" w:sz="4" w:space="0" w:color="auto"/>
-            <w:insideH w:val="single" w:sz="4" w:space="0" w:color="auto"/>
-            <w:insideV w:val="single" w:sz="4" w:space="0" w:color="auto"/>
-          </w:tblBorders>
-          <w:tblLook w:val="04A0" w:firstRow="1" w:lastRow="0" w:firstColumn="1" w:lastColumn="0" w:noHBand="0" w:noVBand="1"/>
-        </w:tblPrEx>
-        <w:tc>
-          <w:tcPr>
-            <w:tcW w:w="1418" w:type="dxa"/>
-          </w:tcPr>
-          <w:p>
-            <w:pPr>
-              <w:snapToGrid w:val="0"/>
+              <w:t xml:space="preserve">  </w:t>
+            </w:r>
+            <w:r>
               <w:rPr>
                 <w:rFonts w:ascii="Tahoma" w:hAnsi="Tahoma" w:cs="Tahoma"/>
                 <w:b/>
@@ -736,39 +768,7 @@
                 <w:highlight w:val="yellow"/>
                 <w:lang w:val="uk-UA"/>
               </w:rPr>
-            </w:pPr>
-            <w:r>
-              <w:rPr>
-                <w:rFonts w:ascii="Tahoma" w:hAnsi="Tahoma" w:cs="Tahoma"/>
-                <w:b/>
-                <w:sz w:val="18"/>
-                <w:szCs w:val="18"/>
-                <w:highlight w:val="yellow"/>
-                <w:lang w:val="uk-UA"/>
-              </w:rPr>
-              <w:t xml:space="preserve">  </w:t>
-            </w:r>
-            <w:r>
-              <w:rPr>
-                <w:rFonts w:ascii="Tahoma" w:hAnsi="Tahoma" w:cs="Tahoma"/>
-                <w:b/>
-                <w:sz w:val="18"/>
-                <w:szCs w:val="18"/>
-                <w:highlight w:val="yellow"/>
-                <w:lang w:val="uk-UA"/>
-              </w:rPr>
               <w:t xml:space="preserve">     </w:t>
-            </w:r>
-            <w:r>
-              <w:rPr>
-                <w:rFonts w:ascii="Tahoma" w:hAnsi="Tahoma" w:cs="Tahoma"/>
-                <w:b/>
-                <w:sz w:val="18"/>
-                <w:szCs w:val="18"/>
-                <w:highlight w:val="yellow"/>
-                <w:lang w:val="uk-UA"/>
-              </w:rPr>
-              <w:t>35</w:t>
             </w:r>
           </w:p>
         </w:tc>
@@ -1328,6 +1328,7 @@
     <w:lvl w:ilvl="3">
       <w:start w:val="1"/>
       <w:numFmt w:val="none"/>
+      <w:pStyle w:val="4"/>
       <w:suff w:val="nothing"/>
       <w:lvlText w:val=""/>
       <w:lvlJc w:val="left"/>
@@ -1849,6 +1850,9 @@
   </w:style>
   <w:style w:type="character" w:default="1" w:styleId="a0">
     <w:name w:val="Default Paragraph Font"/>
+    <w:uiPriority w:val="1"/>
+    <w:semiHidden/>
+    <w:unhideWhenUsed/>
   </w:style>
   <w:style w:type="table" w:default="1" w:styleId="a1">
     <w:name w:val="Normal Table"/>

</xml_diff>